<commit_message>
project proposal template and ch1 slides update
</commit_message>
<xml_diff>
--- a/Lectures/Ch1/Causal Diagrams.docx
+++ b/Lectures/Ch1/Causal Diagrams.docx
@@ -143,7 +143,19 @@
         <w:rPr>
           <w:color w:val="000000" w:themeColor="text1"/>
         </w:rPr>
-        <w:t xml:space="preserve"> connections between nodes, to denote casual relationships or associations</w:t>
+        <w:t xml:space="preserve"> connections between nodes, to denote ca</w:t>
+      </w:r>
+      <w:r>
+        <w:rPr>
+          <w:color w:val="000000" w:themeColor="text1"/>
+        </w:rPr>
+        <w:t>us</w:t>
+      </w:r>
+      <w:r>
+        <w:rPr>
+          <w:color w:val="000000" w:themeColor="text1"/>
+        </w:rPr>
+        <w:t>al relationships or associations</w:t>
       </w:r>
     </w:p>
     <w:p>
@@ -554,6 +566,9 @@
     </w:p>
     <w:p>
       <w:r>
+        <w:rPr>
+          <w:noProof/>
+        </w:rPr>
         <mc:AlternateContent>
           <mc:Choice Requires="wps">
             <w:drawing>
@@ -642,6 +657,9 @@
         </mc:AlternateContent>
       </w:r>
       <w:r>
+        <w:rPr>
+          <w:noProof/>
+        </w:rPr>
         <mc:AlternateContent>
           <mc:Choice Requires="wps">
             <w:drawing>
@@ -814,6 +832,9 @@
         </w:rPr>
       </w:pPr>
       <w:r>
+        <w:rPr>
+          <w:noProof/>
+        </w:rPr>
         <mc:AlternateContent>
           <mc:Choice Requires="wps">
             <w:drawing>
@@ -883,6 +904,9 @@
         </mc:AlternateContent>
       </w:r>
       <w:r>
+        <w:rPr>
+          <w:noProof/>
+        </w:rPr>
         <mc:AlternateContent>
           <mc:Choice Requires="wps">
             <w:drawing>
@@ -968,6 +992,9 @@
         </w:rPr>
       </w:pPr>
       <w:r>
+        <w:rPr>
+          <w:noProof/>
+        </w:rPr>
         <mc:AlternateContent>
           <mc:Choice Requires="wps">
             <w:drawing>
@@ -1631,6 +1658,9 @@
         </mc:AlternateContent>
       </w:r>
       <w:r>
+        <w:rPr>
+          <w:noProof/>
+        </w:rPr>
         <mc:AlternateContent>
           <mc:Choice Requires="wps">
             <w:drawing>
@@ -1969,6 +1999,9 @@
         </mc:AlternateContent>
       </w:r>
       <w:r>
+        <w:rPr>
+          <w:noProof/>
+        </w:rPr>
         <mc:AlternateContent>
           <mc:Choice Requires="wps">
             <w:drawing>
@@ -2552,6 +2585,9 @@
         </mc:AlternateContent>
       </w:r>
       <w:r>
+        <w:rPr>
+          <w:noProof/>
+        </w:rPr>
         <mc:AlternateContent>
           <mc:Choice Requires="wps">
             <w:drawing>
@@ -2621,6 +2657,9 @@
         </mc:AlternateContent>
       </w:r>
       <w:r>
+        <w:rPr>
+          <w:noProof/>
+        </w:rPr>
         <mc:AlternateContent>
           <mc:Choice Requires="wps">
             <w:drawing>
@@ -2690,6 +2729,9 @@
         </mc:AlternateContent>
       </w:r>
       <w:r>
+        <w:rPr>
+          <w:noProof/>
+        </w:rPr>
         <mc:AlternateContent>
           <mc:Choice Requires="wps">
             <w:drawing>
@@ -3113,6 +3155,9 @@
     </w:p>
     <w:p>
       <w:r>
+        <w:rPr>
+          <w:noProof/>
+        </w:rPr>
         <mc:AlternateContent>
           <mc:Choice Requires="wps">
             <w:drawing>
@@ -3201,6 +3246,9 @@
         </mc:AlternateContent>
       </w:r>
       <w:r>
+        <w:rPr>
+          <w:noProof/>
+        </w:rPr>
         <mc:AlternateContent>
           <mc:Choice Requires="wps">
             <w:drawing>
@@ -3445,6 +3493,9 @@
         </w:rPr>
       </w:pPr>
       <w:r>
+        <w:rPr>
+          <w:noProof/>
+        </w:rPr>
         <mc:AlternateContent>
           <mc:Choice Requires="wps">
             <w:drawing>
@@ -3660,6 +3711,9 @@
         </mc:AlternateContent>
       </w:r>
       <w:r>
+        <w:rPr>
+          <w:noProof/>
+        </w:rPr>
         <mc:AlternateContent>
           <mc:Choice Requires="wps">
             <w:drawing>
@@ -3748,6 +3802,9 @@
         </mc:AlternateContent>
       </w:r>
       <w:r>
+        <w:rPr>
+          <w:noProof/>
+        </w:rPr>
         <mc:AlternateContent>
           <mc:Choice Requires="wps">
             <w:drawing>
@@ -3866,6 +3923,9 @@
         </w:rPr>
       </w:pPr>
       <w:r>
+        <w:rPr>
+          <w:noProof/>
+        </w:rPr>
         <mc:AlternateContent>
           <mc:Choice Requires="wps">
             <w:drawing>
@@ -3954,6 +4014,9 @@
         </mc:AlternateContent>
       </w:r>
       <w:r>
+        <w:rPr>
+          <w:noProof/>
+        </w:rPr>
         <mc:AlternateContent>
           <mc:Choice Requires="wps">
             <w:drawing>
@@ -4146,6 +4209,9 @@
         </w:rPr>
       </w:pPr>
       <w:r>
+        <w:rPr>
+          <w:noProof/>
+        </w:rPr>
         <mc:AlternateContent>
           <mc:Choice Requires="wps">
             <w:drawing>
@@ -4242,6 +4308,9 @@
         </w:rPr>
       </w:pPr>
       <w:r>
+        <w:rPr>
+          <w:noProof/>
+        </w:rPr>
         <mc:AlternateContent>
           <mc:Choice Requires="wps">
             <w:drawing>
@@ -4338,6 +4407,9 @@
         </w:rPr>
       </w:pPr>
       <w:r>
+        <w:rPr>
+          <w:noProof/>
+        </w:rPr>
         <mc:AlternateContent>
           <mc:Choice Requires="wps">
             <w:drawing>
@@ -4580,13 +4652,7 @@
         <w:rPr>
           <w:color w:val="4472C4" w:themeColor="accent1"/>
         </w:rPr>
-        <w:t xml:space="preserve">Suppose scientists are interested in the relationship between </w:t>
-      </w:r>
-      <w:r>
-        <w:rPr>
-          <w:color w:val="4472C4" w:themeColor="accent1"/>
-        </w:rPr>
-        <w:t xml:space="preserve">access to antenatal clinics and maternal mortality. Antenatal clinics provide care from health care individuals during pregnancy. They hypothesize that pregnant individuals in areas with </w:t>
+        <w:t xml:space="preserve">Suppose scientists are interested in the relationship between access to antenatal clinics and maternal mortality. Antenatal clinics provide care from health care individuals during pregnancy. They hypothesize that pregnant individuals in areas with </w:t>
       </w:r>
       <w:r>
         <w:rPr>
@@ -4638,19 +4704,7 @@
         <w:rPr>
           <w:color w:val="4472C4" w:themeColor="accent1"/>
         </w:rPr>
-        <w:t xml:space="preserve">delivery method, age, state of anemia, pregnancy complications), but the scientists are having trouble determining how everything relates to each other, and are worried they might be missing some important variables. </w:t>
-      </w:r>
-      <w:r>
-        <w:rPr>
-          <w:color w:val="4472C4" w:themeColor="accent1"/>
-        </w:rPr>
-        <w:t>Fill in the causal diagram below with any relationships between variables that you think may be present</w:t>
-      </w:r>
-      <w:r>
-        <w:rPr>
-          <w:color w:val="4472C4" w:themeColor="accent1"/>
-        </w:rPr>
-        <w:t>.</w:t>
+        <w:t>delivery method, age, state of anemia, pregnancy complications), but the scientists are having trouble determining how everything relates to each other, and are worried they might be missing some important variables. Fill in the causal diagram below with any relationships between variables that you think may be present.</w:t>
       </w:r>
     </w:p>
     <w:p>
@@ -4709,6 +4763,9 @@
         </w:rPr>
       </w:pPr>
       <w:r>
+        <w:rPr>
+          <w:noProof/>
+        </w:rPr>
         <mc:AlternateContent>
           <mc:Choice Requires="wps">
             <w:drawing>
@@ -4797,6 +4854,9 @@
         </mc:AlternateContent>
       </w:r>
       <w:r>
+        <w:rPr>
+          <w:noProof/>
+        </w:rPr>
         <mc:AlternateContent>
           <mc:Choice Requires="wps">
             <w:drawing>
@@ -4857,6 +4917,9 @@
         </mc:AlternateContent>
       </w:r>
       <w:r>
+        <w:rPr>
+          <w:noProof/>
+        </w:rPr>
         <mc:AlternateContent>
           <mc:Choice Requires="wps">
             <w:drawing>
@@ -4920,6 +4983,9 @@
         </mc:AlternateContent>
       </w:r>
       <w:r>
+        <w:rPr>
+          <w:noProof/>
+        </w:rPr>
         <mc:AlternateContent>
           <mc:Choice Requires="wps">
             <w:drawing>
@@ -5016,6 +5082,9 @@
         </w:rPr>
       </w:pPr>
       <w:r>
+        <w:rPr>
+          <w:noProof/>
+        </w:rPr>
         <mc:AlternateContent>
           <mc:Choice Requires="wps">
             <w:drawing>
@@ -5296,6 +5365,7 @@
       </w:pPr>
       <w:r>
         <w:rPr>
+          <w:noProof/>
           <w:color w:val="000000" w:themeColor="text1"/>
         </w:rPr>
         <mc:AlternateContent>
@@ -5387,6 +5457,7 @@
       </w:r>
       <w:r>
         <w:rPr>
+          <w:noProof/>
           <w:color w:val="000000" w:themeColor="text1"/>
         </w:rPr>
         <mc:AlternateContent>
@@ -5552,6 +5623,7 @@
       </w:r>
       <w:r>
         <w:rPr>
+          <w:noProof/>
           <w:color w:val="000000" w:themeColor="text1"/>
         </w:rPr>
         <mc:AlternateContent>
@@ -5657,6 +5729,7 @@
       </w:pPr>
       <w:r>
         <w:rPr>
+          <w:noProof/>
           <w:color w:val="000000" w:themeColor="text1"/>
         </w:rPr>
         <mc:AlternateContent>
@@ -5726,6 +5799,7 @@
       </w:r>
       <w:r>
         <w:rPr>
+          <w:noProof/>
           <w:color w:val="000000" w:themeColor="text1"/>
         </w:rPr>
         <mc:AlternateContent>
@@ -5911,6 +5985,7 @@
       </w:pPr>
       <w:r>
         <w:rPr>
+          <w:noProof/>
           <w:color w:val="000000" w:themeColor="text1"/>
         </w:rPr>
         <mc:AlternateContent>
@@ -6002,6 +6077,7 @@
       </w:r>
       <w:r>
         <w:rPr>
+          <w:noProof/>
           <w:color w:val="000000" w:themeColor="text1"/>
         </w:rPr>
         <mc:AlternateContent>
@@ -6093,6 +6169,7 @@
       </w:r>
       <w:r>
         <w:rPr>
+          <w:noProof/>
           <w:color w:val="000000" w:themeColor="text1"/>
         </w:rPr>
         <mc:AlternateContent>
@@ -6265,6 +6342,7 @@
       </w:r>
       <w:r>
         <w:rPr>
+          <w:noProof/>
           <w:color w:val="000000" w:themeColor="text1"/>
         </w:rPr>
         <mc:AlternateContent>
@@ -6344,6 +6422,7 @@
       </w:pPr>
       <w:r>
         <w:rPr>
+          <w:noProof/>
           <w:color w:val="000000" w:themeColor="text1"/>
         </w:rPr>
         <mc:AlternateContent>
@@ -6584,6 +6663,7 @@
       </w:pPr>
       <w:r>
         <w:rPr>
+          <w:noProof/>
           <w:color w:val="000000" w:themeColor="text1"/>
         </w:rPr>
         <mc:AlternateContent>
@@ -6675,6 +6755,7 @@
       </w:r>
       <w:r>
         <w:rPr>
+          <w:noProof/>
           <w:color w:val="000000" w:themeColor="text1"/>
         </w:rPr>
         <mc:AlternateContent>
@@ -6847,6 +6928,7 @@
       </w:pPr>
       <w:r>
         <w:rPr>
+          <w:noProof/>
           <w:color w:val="000000" w:themeColor="text1"/>
         </w:rPr>
         <mc:AlternateContent>
@@ -6926,6 +7008,7 @@
       </w:pPr>
       <w:r>
         <w:rPr>
+          <w:noProof/>
           <w:color w:val="000000" w:themeColor="text1"/>
         </w:rPr>
         <mc:AlternateContent>
@@ -7019,6 +7102,7 @@
       </w:pPr>
       <w:r>
         <w:rPr>
+          <w:noProof/>
           <w:color w:val="000000" w:themeColor="text1"/>
         </w:rPr>
         <mc:AlternateContent>
@@ -7065,16 +7149,7 @@
                               <w:jc w:val="center"/>
                             </w:pPr>
                             <w:r>
-                              <w:t xml:space="preserve">NOT a </w:t>
-                            </w:r>
-                            <w:r>
-                              <w:t>C</w:t>
-                            </w:r>
-                            <w:r>
-                              <w:t>o</w:t>
-                            </w:r>
-                            <w:r>
-                              <w:t>nfounder</w:t>
+                              <w:t>NOT a Confounder</w:t>
                             </w:r>
                           </w:p>
                         </w:txbxContent>
@@ -7258,6 +7333,7 @@
       </w:pPr>
       <w:r>
         <w:rPr>
+          <w:noProof/>
           <w:color w:val="000000" w:themeColor="text1"/>
         </w:rPr>
         <mc:AlternateContent>
@@ -7349,6 +7425,7 @@
       </w:r>
       <w:r>
         <w:rPr>
+          <w:noProof/>
           <w:color w:val="000000" w:themeColor="text1"/>
         </w:rPr>
         <mc:AlternateContent>
@@ -7712,6 +7789,7 @@
       </w:pPr>
       <w:r>
         <w:rPr>
+          <w:noProof/>
           <w:color w:val="000000" w:themeColor="text1"/>
         </w:rPr>
         <mc:AlternateContent>
@@ -7977,6 +8055,7 @@
       </w:pPr>
       <w:r>
         <w:rPr>
+          <w:noProof/>
           <w:color w:val="4472C4" w:themeColor="accent1"/>
         </w:rPr>
         <mc:AlternateContent>
@@ -8043,6 +8122,7 @@
       </w:r>
       <w:r>
         <w:rPr>
+          <w:noProof/>
           <w:color w:val="4472C4" w:themeColor="accent1"/>
         </w:rPr>
         <mc:AlternateContent>
@@ -8134,6 +8214,7 @@
       </w:r>
       <w:r>
         <w:rPr>
+          <w:noProof/>
           <w:color w:val="4472C4" w:themeColor="accent1"/>
         </w:rPr>
         <mc:AlternateContent>
@@ -8225,6 +8306,7 @@
       </w:r>
       <w:r>
         <w:rPr>
+          <w:noProof/>
           <w:color w:val="4472C4" w:themeColor="accent1"/>
         </w:rPr>
         <mc:AlternateContent>
@@ -8330,6 +8412,7 @@
       </w:pPr>
       <w:r>
         <w:rPr>
+          <w:noProof/>
           <w:color w:val="4472C4" w:themeColor="accent1"/>
         </w:rPr>
         <mc:AlternateContent>
@@ -8402,6 +8485,7 @@
       </w:r>
       <w:r>
         <w:rPr>
+          <w:noProof/>
           <w:color w:val="4472C4" w:themeColor="accent1"/>
         </w:rPr>
         <mc:AlternateContent>
@@ -8907,36 +8991,25 @@
         <w:rPr>
           <w:color w:val="000000" w:themeColor="text1"/>
         </w:rPr>
-        <w:t>In a causal diagram, a</w:t>
-      </w:r>
-      <w:r>
-        <w:rPr>
-          <w:color w:val="000000" w:themeColor="text1"/>
-        </w:rPr>
-        <w:t>n effect modifier</w:t>
-      </w:r>
-      <w:r>
-        <w:rPr>
-          <w:color w:val="000000" w:themeColor="text1"/>
-        </w:rPr>
-        <w:t xml:space="preserve"> looks like this:</w:t>
-      </w:r>
-    </w:p>
-    <w:p>
-      <w:pPr>
-        <w:rPr>
-          <w:color w:val="000000" w:themeColor="text1"/>
-        </w:rPr>
-      </w:pPr>
-    </w:p>
-    <w:p>
-      <w:pPr>
-        <w:rPr>
-          <w:color w:val="000000" w:themeColor="text1"/>
-        </w:rPr>
-      </w:pPr>
-      <w:r>
-        <w:rPr>
+        <w:t>In a causal diagram, an effect modifier looks like this:</w:t>
+      </w:r>
+    </w:p>
+    <w:p>
+      <w:pPr>
+        <w:rPr>
+          <w:color w:val="000000" w:themeColor="text1"/>
+        </w:rPr>
+      </w:pPr>
+    </w:p>
+    <w:p>
+      <w:pPr>
+        <w:rPr>
+          <w:color w:val="000000" w:themeColor="text1"/>
+        </w:rPr>
+      </w:pPr>
+      <w:r>
+        <w:rPr>
+          <w:noProof/>
           <w:color w:val="000000" w:themeColor="text1"/>
         </w:rPr>
         <mc:AlternateContent>
@@ -9169,6 +9242,7 @@
       </w:r>
       <w:r>
         <w:rPr>
+          <w:noProof/>
           <w:color w:val="000000" w:themeColor="text1"/>
         </w:rPr>
         <mc:AlternateContent>
@@ -9305,6 +9379,7 @@
       </w:pPr>
       <w:r>
         <w:rPr>
+          <w:noProof/>
           <w:color w:val="000000" w:themeColor="text1"/>
         </w:rPr>
         <mc:AlternateContent>
@@ -9787,6 +9862,7 @@
       </w:pPr>
       <w:r>
         <w:rPr>
+          <w:noProof/>
           <w:color w:val="4472C4" w:themeColor="accent1"/>
         </w:rPr>
         <mc:AlternateContent>
@@ -9878,6 +9954,7 @@
       </w:r>
       <w:r>
         <w:rPr>
+          <w:noProof/>
           <w:color w:val="4472C4" w:themeColor="accent1"/>
         </w:rPr>
         <mc:AlternateContent>
@@ -9985,6 +10062,7 @@
       </w:pPr>
       <w:r>
         <w:rPr>
+          <w:noProof/>
           <w:color w:val="4472C4" w:themeColor="accent1"/>
         </w:rPr>
         <mc:AlternateContent>
@@ -10051,6 +10129,7 @@
       </w:r>
       <w:r>
         <w:rPr>
+          <w:noProof/>
           <w:color w:val="4472C4" w:themeColor="accent1"/>
         </w:rPr>
         <mc:AlternateContent>
@@ -10149,6 +10228,7 @@
       </w:pPr>
       <w:r>
         <w:rPr>
+          <w:noProof/>
           <w:color w:val="4472C4" w:themeColor="accent1"/>
         </w:rPr>
         <mc:AlternateContent>
@@ -10285,6 +10365,7 @@
       </w:pPr>
       <w:r>
         <w:rPr>
+          <w:noProof/>
           <w:color w:val="4472C4" w:themeColor="accent1"/>
         </w:rPr>
         <mc:AlternateContent>
@@ -10351,6 +10432,7 @@
       </w:r>
       <w:r>
         <w:rPr>
+          <w:noProof/>
           <w:color w:val="4472C4" w:themeColor="accent1"/>
         </w:rPr>
         <mc:AlternateContent>
@@ -10442,6 +10524,7 @@
       </w:r>
       <w:r>
         <w:rPr>
+          <w:noProof/>
           <w:color w:val="4472C4" w:themeColor="accent1"/>
         </w:rPr>
         <mc:AlternateContent>
@@ -10533,6 +10616,7 @@
       </w:r>
       <w:r>
         <w:rPr>
+          <w:noProof/>
           <w:color w:val="4472C4" w:themeColor="accent1"/>
         </w:rPr>
         <mc:AlternateContent>
@@ -10646,6 +10730,7 @@
       </w:pPr>
       <w:r>
         <w:rPr>
+          <w:noProof/>
           <w:color w:val="4472C4" w:themeColor="accent1"/>
         </w:rPr>
         <mc:AlternateContent>
@@ -10736,6 +10821,7 @@
       </w:pPr>
       <w:r>
         <w:rPr>
+          <w:noProof/>
           <w:color w:val="4472C4" w:themeColor="accent1"/>
         </w:rPr>
         <mc:AlternateContent>
@@ -11152,6 +11238,7 @@
       </w:pPr>
       <w:r>
         <w:rPr>
+          <w:noProof/>
           <w:color w:val="000000" w:themeColor="text1"/>
         </w:rPr>
         <mc:AlternateContent>
@@ -11250,6 +11337,7 @@
       </w:pPr>
       <w:r>
         <w:rPr>
+          <w:noProof/>
           <w:color w:val="000000" w:themeColor="text1"/>
         </w:rPr>
         <mc:AlternateContent>
@@ -11348,6 +11436,7 @@
       </w:pPr>
       <w:r>
         <w:rPr>
+          <w:noProof/>
           <w:color w:val="000000" w:themeColor="text1"/>
         </w:rPr>
         <mc:AlternateContent>
@@ -11421,6 +11510,7 @@
       </w:pPr>
       <w:r>
         <w:rPr>
+          <w:noProof/>
           <w:color w:val="000000" w:themeColor="text1"/>
         </w:rPr>
         <mc:AlternateContent>
@@ -11520,6 +11610,7 @@
       </w:pPr>
       <w:r>
         <w:rPr>
+          <w:noProof/>
           <w:color w:val="000000" w:themeColor="text1"/>
         </w:rPr>
         <mc:AlternateContent>
@@ -11649,6 +11740,7 @@
         <w:rPr>
           <w:b/>
           <w:bCs/>
+          <w:noProof/>
           <w:color w:val="000000" w:themeColor="text1"/>
         </w:rPr>
         <mc:AlternateContent>
@@ -11751,6 +11843,7 @@
         <w:rPr>
           <w:b/>
           <w:bCs/>
+          <w:noProof/>
           <w:color w:val="000000" w:themeColor="text1"/>
         </w:rPr>
         <mc:AlternateContent>
@@ -11928,6 +12021,7 @@
         <w:rPr>
           <w:b/>
           <w:bCs/>
+          <w:noProof/>
           <w:color w:val="000000" w:themeColor="text1"/>
         </w:rPr>
         <mc:AlternateContent>
@@ -12021,6 +12115,7 @@
         <w:rPr>
           <w:b/>
           <w:bCs/>
+          <w:noProof/>
           <w:color w:val="000000" w:themeColor="text1"/>
         </w:rPr>
         <mc:AlternateContent>
@@ -12344,6 +12439,7 @@
       </w:pPr>
       <w:r>
         <w:rPr>
+          <w:noProof/>
           <w:color w:val="4472C4" w:themeColor="accent1"/>
         </w:rPr>
         <mc:AlternateContent>
@@ -12435,6 +12531,7 @@
       </w:r>
       <w:r>
         <w:rPr>
+          <w:noProof/>
           <w:color w:val="4472C4" w:themeColor="accent1"/>
         </w:rPr>
         <mc:AlternateContent>
@@ -12526,6 +12623,7 @@
       </w:r>
       <w:r>
         <w:rPr>
+          <w:noProof/>
           <w:color w:val="4472C4" w:themeColor="accent1"/>
         </w:rPr>
         <mc:AlternateContent>

</xml_diff>

<commit_message>
fix typo in causal diagrams worksheet
</commit_message>
<xml_diff>
--- a/Lectures/Ch1/Causal Diagrams.docx
+++ b/Lectures/Ch1/Causal Diagrams.docx
@@ -23,16 +23,13 @@
         <w:jc w:val="center"/>
       </w:pPr>
       <w:r>
-        <w:t xml:space="preserve">Taylor </w:t>
+        <w:t xml:space="preserve">Taylor Okonek and Charlie </w:t>
       </w:r>
       <w:proofErr w:type="spellStart"/>
       <w:r>
-        <w:t>Okonek</w:t>
+        <w:t>Wolock</w:t>
       </w:r>
       <w:proofErr w:type="spellEnd"/>
-      <w:r>
-        <w:t xml:space="preserve"> and Charlie Wolock</w:t>
-      </w:r>
     </w:p>
     <w:p>
       <w:pPr>
@@ -4686,7 +4683,37 @@
         <w:rPr>
           <w:color w:val="4472C4" w:themeColor="accent1"/>
         </w:rPr>
-        <w:t>Antenatal clinics provide care from health care individuals during pregnancy.</w:t>
+        <w:t xml:space="preserve">Antenatal clinics provide care </w:t>
+      </w:r>
+      <w:ins w:id="4" w:author="Taylor Okonek" w:date="2022-04-17T19:04:00Z">
+        <w:r>
+          <w:rPr>
+            <w:color w:val="4472C4" w:themeColor="accent1"/>
+          </w:rPr>
+          <w:t>to pregnant individuals</w:t>
+        </w:r>
+      </w:ins>
+      <w:del w:id="5" w:author="Taylor Okonek" w:date="2022-04-17T19:05:00Z">
+        <w:r>
+          <w:rPr>
+            <w:color w:val="4472C4" w:themeColor="accent1"/>
+          </w:rPr>
+          <w:delText>from health care</w:delText>
+        </w:r>
+      </w:del>
+      <w:del w:id="6" w:author="Taylor Okonek" w:date="2022-04-17T19:04:00Z">
+        <w:r>
+          <w:rPr>
+            <w:color w:val="4472C4" w:themeColor="accent1"/>
+          </w:rPr>
+          <w:delText xml:space="preserve"> individuals</w:delText>
+        </w:r>
+      </w:del>
+      <w:r>
+        <w:rPr>
+          <w:color w:val="4472C4" w:themeColor="accent1"/>
+        </w:rPr>
+        <w:t xml:space="preserve"> during pregnancy.</w:t>
       </w:r>
       <w:commentRangeEnd w:id="3"/>
       <w:r>
@@ -4701,7 +4728,7 @@
         </w:rPr>
         <w:t xml:space="preserve"> </w:t>
       </w:r>
-      <w:del w:id="4" w:author="Charlie Wolock" w:date="2022-04-17T12:43:00Z">
+      <w:del w:id="7" w:author="Charlie Wolock" w:date="2022-04-17T12:43:00Z">
         <w:r>
           <w:rPr>
             <w:color w:val="4472C4" w:themeColor="accent1"/>
@@ -4709,7 +4736,7 @@
           <w:delText xml:space="preserve">They </w:delText>
         </w:r>
       </w:del>
-      <w:ins w:id="5" w:author="Charlie Wolock" w:date="2022-04-17T12:43:00Z">
+      <w:ins w:id="8" w:author="Charlie Wolock" w:date="2022-04-17T12:43:00Z">
         <w:r>
           <w:rPr>
             <w:color w:val="4472C4" w:themeColor="accent1"/>
@@ -4735,7 +4762,21 @@
         <w:rPr>
           <w:color w:val="4472C4" w:themeColor="accent1"/>
         </w:rPr>
-        <w:t>access to antenatal clinics will have lower mortality rates, assuming that individuals in fact use the services provided by the clinics. They know of at least a few variables associated with antenatal clinic availability (urban/rural location, distance to nearest clinic, ability of the patient to pay for care, o</w:t>
+        <w:t xml:space="preserve">access to antenatal clinics will have lower mortality rates, </w:t>
+      </w:r>
+      <w:proofErr w:type="gramStart"/>
+      <w:r>
+        <w:rPr>
+          <w:color w:val="4472C4" w:themeColor="accent1"/>
+        </w:rPr>
+        <w:t>assuming that</w:t>
+      </w:r>
+      <w:proofErr w:type="gramEnd"/>
+      <w:r>
+        <w:rPr>
+          <w:color w:val="4472C4" w:themeColor="accent1"/>
+        </w:rPr>
+        <w:t xml:space="preserve"> individuals in fact use the services provided by the clinics. They know of at least a few variables associated with antenatal clinic availability (urban/rural location, distance to nearest clinic, ability of the patient to pay for care, o</w:t>
       </w:r>
       <w:r>
         <w:rPr>
@@ -5778,7 +5819,7 @@
           </mc:Fallback>
         </mc:AlternateContent>
       </w:r>
-      <w:del w:id="6" w:author="Charlie Wolock" w:date="2022-04-17T12:37:00Z">
+      <w:del w:id="9" w:author="Charlie Wolock" w:date="2022-04-17T12:37:00Z">
         <w:r>
           <w:rPr>
             <w:noProof/>
@@ -6492,7 +6533,7 @@
           <w:color w:val="000000" w:themeColor="text1"/>
         </w:rPr>
       </w:pPr>
-      <w:ins w:id="7" w:author="Charlie Wolock" w:date="2022-04-17T12:38:00Z">
+      <w:ins w:id="10" w:author="Charlie Wolock" w:date="2022-04-17T12:38:00Z">
         <w:r>
           <w:rPr>
             <w:noProof/>
@@ -6668,7 +6709,7 @@
           <w:color w:val="000000" w:themeColor="text1"/>
         </w:rPr>
       </w:pPr>
-      <w:del w:id="8" w:author="Charlie Wolock" w:date="2022-04-17T12:38:00Z">
+      <w:del w:id="11" w:author="Charlie Wolock" w:date="2022-04-17T12:38:00Z">
         <w:r>
           <w:rPr>
             <w:noProof/>
@@ -7058,7 +7099,7 @@
           <w:color w:val="000000" w:themeColor="text1"/>
         </w:rPr>
       </w:pPr>
-      <w:ins w:id="9" w:author="Charlie Wolock" w:date="2022-04-17T12:39:00Z">
+      <w:ins w:id="12" w:author="Charlie Wolock" w:date="2022-04-17T12:39:00Z">
         <w:r>
           <w:rPr>
             <w:noProof/>
@@ -7418,7 +7459,7 @@
           <w:color w:val="000000" w:themeColor="text1"/>
         </w:rPr>
       </w:pPr>
-      <w:del w:id="10" w:author="Charlie Wolock" w:date="2022-04-17T12:39:00Z">
+      <w:del w:id="13" w:author="Charlie Wolock" w:date="2022-04-17T12:39:00Z">
         <w:r>
           <w:rPr>
             <w:noProof/>
@@ -8067,7 +8108,7 @@
           <w:color w:val="000000" w:themeColor="text1"/>
         </w:rPr>
       </w:pPr>
-      <w:ins w:id="11" w:author="Charlie Wolock" w:date="2022-04-17T12:39:00Z">
+      <w:ins w:id="14" w:author="Charlie Wolock" w:date="2022-04-17T12:39:00Z">
         <w:r>
           <w:rPr>
             <w:noProof/>
@@ -8236,7 +8277,7 @@
           </mc:AlternateContent>
         </w:r>
       </w:ins>
-      <w:del w:id="12" w:author="Charlie Wolock" w:date="2022-04-17T12:39:00Z">
+      <w:del w:id="15" w:author="Charlie Wolock" w:date="2022-04-17T12:39:00Z">
         <w:r>
           <w:rPr>
             <w:noProof/>
@@ -10295,7 +10336,7 @@
         </w:rPr>
         <w:t>, which has been shown in studies of mice to lengthen duration of sleep. They believe the drug may be particularly beneficial for individuals with insomnia in improving quality of life</w:t>
       </w:r>
-      <w:ins w:id="13" w:author="Charlie Wolock" w:date="2022-04-17T12:47:00Z">
+      <w:ins w:id="16" w:author="Charlie Wolock" w:date="2022-04-17T12:47:00Z">
         <w:r>
           <w:rPr>
             <w:color w:val="4472C4" w:themeColor="accent1"/>
@@ -10303,7 +10344,7 @@
           <w:t xml:space="preserve">. They </w:t>
         </w:r>
       </w:ins>
-      <w:del w:id="14" w:author="Charlie Wolock" w:date="2022-04-17T12:47:00Z">
+      <w:del w:id="17" w:author="Charlie Wolock" w:date="2022-04-17T12:47:00Z">
         <w:r>
           <w:rPr>
             <w:color w:val="4472C4" w:themeColor="accent1"/>
@@ -10317,7 +10358,7 @@
         </w:rPr>
         <w:t>are</w:t>
       </w:r>
-      <w:del w:id="15" w:author="Charlie Wolock" w:date="2022-04-17T12:47:00Z">
+      <w:del w:id="18" w:author="Charlie Wolock" w:date="2022-04-17T12:47:00Z">
         <w:r>
           <w:rPr>
             <w:color w:val="4472C4" w:themeColor="accent1"/>
@@ -10331,7 +10372,7 @@
         </w:rPr>
         <w:t xml:space="preserve"> plan</w:t>
       </w:r>
-      <w:ins w:id="16" w:author="Charlie Wolock" w:date="2022-04-17T12:47:00Z">
+      <w:ins w:id="19" w:author="Charlie Wolock" w:date="2022-04-17T12:47:00Z">
         <w:r>
           <w:rPr>
             <w:color w:val="4472C4" w:themeColor="accent1"/>
@@ -11896,7 +11937,7 @@
         </w:rPr>
         <w:t>iostatistics departments</w:t>
       </w:r>
-      <w:ins w:id="17" w:author="Charlie Wolock" w:date="2022-04-17T12:35:00Z">
+      <w:ins w:id="20" w:author="Charlie Wolock" w:date="2022-04-17T12:35:00Z">
         <w:r>
           <w:rPr>
             <w:color w:val="000000" w:themeColor="text1"/>
@@ -11904,7 +11945,7 @@
           <w:t xml:space="preserve"> </w:t>
         </w:r>
       </w:ins>
-      <w:del w:id="18" w:author="Charlie Wolock" w:date="2022-04-17T12:35:00Z">
+      <w:del w:id="21" w:author="Charlie Wolock" w:date="2022-04-17T12:35:00Z">
         <w:r>
           <w:rPr>
             <w:color w:val="000000" w:themeColor="text1"/>
@@ -11918,7 +11959,7 @@
         </w:rPr>
         <w:t>but is not commonly used language across statistics as an entire field. Nevertheless, we think it’s a useful distinction,</w:t>
       </w:r>
-      <w:del w:id="19" w:author="Charlie Wolock" w:date="2022-04-17T12:35:00Z">
+      <w:del w:id="22" w:author="Charlie Wolock" w:date="2022-04-17T12:35:00Z">
         <w:r>
           <w:rPr>
             <w:color w:val="000000" w:themeColor="text1"/>
@@ -11964,7 +12005,7 @@
         </w:rPr>
         <w:t xml:space="preserve"> a variable that </w:t>
       </w:r>
-      <w:del w:id="20" w:author="Charlie Wolock" w:date="2022-04-17T12:35:00Z">
+      <w:del w:id="23" w:author="Charlie Wolock" w:date="2022-04-17T12:35:00Z">
         <w:r>
           <w:rPr>
             <w:color w:val="000000" w:themeColor="text1"/>
@@ -11978,7 +12019,7 @@
         </w:rPr>
         <w:t>causes</w:t>
       </w:r>
-      <w:del w:id="21" w:author="Charlie Wolock" w:date="2022-04-17T12:35:00Z">
+      <w:del w:id="24" w:author="Charlie Wolock" w:date="2022-04-17T12:35:00Z">
         <w:r>
           <w:rPr>
             <w:color w:val="000000" w:themeColor="text1"/>
@@ -12147,7 +12188,7 @@
           <w:color w:val="000000" w:themeColor="text1"/>
         </w:rPr>
       </w:pPr>
-      <w:ins w:id="22" w:author="Charlie Wolock" w:date="2022-04-17T12:39:00Z">
+      <w:ins w:id="25" w:author="Charlie Wolock" w:date="2022-04-17T12:39:00Z">
         <w:r>
           <w:rPr>
             <w:noProof/>
@@ -12415,7 +12456,7 @@
           <w:color w:val="000000" w:themeColor="text1"/>
         </w:rPr>
       </w:pPr>
-      <w:del w:id="23" w:author="Charlie Wolock" w:date="2022-04-17T12:39:00Z">
+      <w:del w:id="26" w:author="Charlie Wolock" w:date="2022-04-17T12:39:00Z">
         <w:r>
           <w:rPr>
             <w:noProof/>
@@ -12586,7 +12627,7 @@
     <w:p>
       <w:pPr>
         <w:rPr>
-          <w:del w:id="24" w:author="Charlie Wolock" w:date="2022-04-17T12:34:00Z"/>
+          <w:del w:id="27" w:author="Charlie Wolock" w:date="2022-04-17T12:34:00Z"/>
           <w:b/>
           <w:bCs/>
           <w:color w:val="000000" w:themeColor="text1"/>
@@ -12688,43 +12729,43 @@
     <w:p>
       <w:pPr>
         <w:rPr>
-          <w:del w:id="25" w:author="Charlie Wolock" w:date="2022-04-17T12:34:00Z"/>
-          <w:b/>
-          <w:bCs/>
-          <w:color w:val="000000" w:themeColor="text1"/>
-        </w:rPr>
-      </w:pPr>
-    </w:p>
-    <w:p>
-      <w:pPr>
-        <w:rPr>
-          <w:del w:id="26" w:author="Charlie Wolock" w:date="2022-04-17T12:34:00Z"/>
-          <w:b/>
-          <w:bCs/>
-          <w:color w:val="000000" w:themeColor="text1"/>
-        </w:rPr>
-      </w:pPr>
-    </w:p>
-    <w:p>
-      <w:pPr>
-        <w:rPr>
-          <w:del w:id="27" w:author="Charlie Wolock" w:date="2022-04-17T12:34:00Z"/>
-          <w:b/>
-          <w:bCs/>
-          <w:color w:val="000000" w:themeColor="text1"/>
-        </w:rPr>
-      </w:pPr>
-    </w:p>
-    <w:p>
-      <w:pPr>
-        <w:rPr>
           <w:del w:id="28" w:author="Charlie Wolock" w:date="2022-04-17T12:34:00Z"/>
           <w:b/>
           <w:bCs/>
           <w:color w:val="000000" w:themeColor="text1"/>
         </w:rPr>
       </w:pPr>
-      <w:del w:id="29" w:author="Charlie Wolock" w:date="2022-04-17T12:34:00Z">
+    </w:p>
+    <w:p>
+      <w:pPr>
+        <w:rPr>
+          <w:del w:id="29" w:author="Charlie Wolock" w:date="2022-04-17T12:34:00Z"/>
+          <w:b/>
+          <w:bCs/>
+          <w:color w:val="000000" w:themeColor="text1"/>
+        </w:rPr>
+      </w:pPr>
+    </w:p>
+    <w:p>
+      <w:pPr>
+        <w:rPr>
+          <w:del w:id="30" w:author="Charlie Wolock" w:date="2022-04-17T12:34:00Z"/>
+          <w:b/>
+          <w:bCs/>
+          <w:color w:val="000000" w:themeColor="text1"/>
+        </w:rPr>
+      </w:pPr>
+    </w:p>
+    <w:p>
+      <w:pPr>
+        <w:rPr>
+          <w:del w:id="31" w:author="Charlie Wolock" w:date="2022-04-17T12:34:00Z"/>
+          <w:b/>
+          <w:bCs/>
+          <w:color w:val="000000" w:themeColor="text1"/>
+        </w:rPr>
+      </w:pPr>
+      <w:del w:id="32" w:author="Charlie Wolock" w:date="2022-04-17T12:34:00Z">
         <w:r>
           <w:rPr>
             <w:b/>
@@ -12824,13 +12865,13 @@
     <w:p>
       <w:pPr>
         <w:rPr>
-          <w:del w:id="30" w:author="Charlie Wolock" w:date="2022-04-17T12:34:00Z"/>
+          <w:del w:id="33" w:author="Charlie Wolock" w:date="2022-04-17T12:34:00Z"/>
           <w:b/>
           <w:bCs/>
           <w:color w:val="000000" w:themeColor="text1"/>
         </w:rPr>
       </w:pPr>
-      <w:del w:id="31" w:author="Charlie Wolock" w:date="2022-04-17T12:34:00Z">
+      <w:del w:id="34" w:author="Charlie Wolock" w:date="2022-04-17T12:34:00Z">
         <w:r>
           <w:rPr>
             <w:b/>
@@ -12930,7 +12971,7 @@
     <w:p>
       <w:pPr>
         <w:rPr>
-          <w:del w:id="32" w:author="Charlie Wolock" w:date="2022-04-17T12:34:00Z"/>
+          <w:del w:id="35" w:author="Charlie Wolock" w:date="2022-04-17T12:34:00Z"/>
           <w:b/>
           <w:bCs/>
           <w:color w:val="000000" w:themeColor="text1"/>
@@ -12940,13 +12981,13 @@
     <w:p>
       <w:pPr>
         <w:rPr>
-          <w:del w:id="33" w:author="Charlie Wolock" w:date="2022-04-17T12:34:00Z"/>
+          <w:del w:id="36" w:author="Charlie Wolock" w:date="2022-04-17T12:34:00Z"/>
           <w:b/>
           <w:bCs/>
           <w:color w:val="000000" w:themeColor="text1"/>
         </w:rPr>
       </w:pPr>
-      <w:del w:id="34" w:author="Charlie Wolock" w:date="2022-04-17T12:34:00Z">
+      <w:del w:id="37" w:author="Charlie Wolock" w:date="2022-04-17T12:34:00Z">
         <w:r>
           <w:rPr>
             <w:b/>
@@ -13181,7 +13222,7 @@
     <w:p>
       <w:pPr>
         <w:rPr>
-          <w:del w:id="35" w:author="Charlie Wolock" w:date="2022-04-17T12:34:00Z"/>
+          <w:del w:id="38" w:author="Charlie Wolock" w:date="2022-04-17T12:34:00Z"/>
           <w:b/>
           <w:bCs/>
           <w:color w:val="000000" w:themeColor="text1"/>
@@ -13191,7 +13232,7 @@
     <w:p>
       <w:pPr>
         <w:rPr>
-          <w:del w:id="36" w:author="Charlie Wolock" w:date="2022-04-17T12:34:00Z"/>
+          <w:del w:id="39" w:author="Charlie Wolock" w:date="2022-04-17T12:34:00Z"/>
           <w:b/>
           <w:bCs/>
           <w:color w:val="000000" w:themeColor="text1"/>
@@ -13252,7 +13293,7 @@
         </w:rPr>
         <w:t>y</w:t>
       </w:r>
-      <w:del w:id="37" w:author="Charlie Wolock" w:date="2022-04-17T12:36:00Z">
+      <w:del w:id="40" w:author="Charlie Wolock" w:date="2022-04-17T12:36:00Z">
         <w:r>
           <w:rPr>
             <w:color w:val="000000" w:themeColor="text1"/>
@@ -13260,7 +13301,7 @@
           <w:delText>, and is only</w:delText>
         </w:r>
       </w:del>
-      <w:del w:id="38" w:author="Charlie Wolock" w:date="2022-04-17T12:35:00Z">
+      <w:del w:id="41" w:author="Charlie Wolock" w:date="2022-04-17T12:35:00Z">
         <w:r>
           <w:rPr>
             <w:color w:val="000000" w:themeColor="text1"/>
@@ -13268,7 +13309,7 @@
           <w:delText xml:space="preserve"> associated with (or causes)</w:delText>
         </w:r>
       </w:del>
-      <w:del w:id="39" w:author="Charlie Wolock" w:date="2022-04-17T12:36:00Z">
+      <w:del w:id="42" w:author="Charlie Wolock" w:date="2022-04-17T12:36:00Z">
         <w:r>
           <w:rPr>
             <w:color w:val="000000" w:themeColor="text1"/>
@@ -13293,7 +13334,7 @@
     <w:p>
       <w:pPr>
         <w:rPr>
-          <w:del w:id="40" w:author="Charlie Wolock" w:date="2022-04-17T12:37:00Z"/>
+          <w:del w:id="43" w:author="Charlie Wolock" w:date="2022-04-17T12:37:00Z"/>
           <w:color w:val="000000" w:themeColor="text1"/>
         </w:rPr>
       </w:pPr>
@@ -13323,7 +13364,7 @@
         </w:rPr>
         <w:t>of our estimates, in particular, our estimate of the relationship between the predictor of interest and the outcome. Smaller standard errors = smaller confidence intervals</w:t>
       </w:r>
-      <w:ins w:id="41" w:author="Charlie Wolock" w:date="2022-04-17T12:36:00Z">
+      <w:ins w:id="44" w:author="Charlie Wolock" w:date="2022-04-17T12:36:00Z">
         <w:r>
           <w:rPr>
             <w:color w:val="000000" w:themeColor="text1"/>
@@ -13337,7 +13378,7 @@
         </w:rPr>
         <w:t>, which is usually a good thing.</w:t>
       </w:r>
-      <w:ins w:id="42" w:author="Charlie Wolock" w:date="2022-04-17T12:36:00Z">
+      <w:ins w:id="45" w:author="Charlie Wolock" w:date="2022-04-17T12:36:00Z">
         <w:r>
           <w:rPr>
             <w:color w:val="000000" w:themeColor="text1"/>
@@ -13349,7 +13390,7 @@
     <w:p>
       <w:pPr>
         <w:rPr>
-          <w:del w:id="43" w:author="Charlie Wolock" w:date="2022-04-17T12:37:00Z"/>
+          <w:del w:id="46" w:author="Charlie Wolock" w:date="2022-04-17T12:37:00Z"/>
           <w:b/>
           <w:bCs/>
           <w:color w:val="000000" w:themeColor="text1"/>
@@ -13359,7 +13400,7 @@
     <w:p>
       <w:pPr>
         <w:rPr>
-          <w:del w:id="44" w:author="Charlie Wolock" w:date="2022-04-17T12:37:00Z"/>
+          <w:del w:id="47" w:author="Charlie Wolock" w:date="2022-04-17T12:37:00Z"/>
           <w:b/>
           <w:bCs/>
           <w:color w:val="000000" w:themeColor="text1"/>
@@ -13369,7 +13410,7 @@
     <w:p>
       <w:pPr>
         <w:rPr>
-          <w:del w:id="45" w:author="Charlie Wolock" w:date="2022-04-17T12:37:00Z"/>
+          <w:del w:id="48" w:author="Charlie Wolock" w:date="2022-04-17T12:37:00Z"/>
           <w:b/>
           <w:bCs/>
           <w:color w:val="000000" w:themeColor="text1"/>
@@ -15195,6 +15236,9 @@
 <w15:people xmlns:wpc="http://schemas.microsoft.com/office/word/2010/wordprocessingCanvas" xmlns:cx="http://schemas.microsoft.com/office/drawing/2014/chartex" xmlns:cx1="http://schemas.microsoft.com/office/drawing/2015/9/8/chartex" xmlns:cx2="http://schemas.microsoft.com/office/drawing/2015/10/21/chartex" xmlns:cx3="http://schemas.microsoft.com/office/drawing/2016/5/9/chartex" xmlns:cx4="http://schemas.microsoft.com/office/drawing/2016/5/10/chartex" xmlns:cx5="http://schemas.microsoft.com/office/drawing/2016/5/11/chartex" xmlns:cx6="http://schemas.microsoft.com/office/drawing/2016/5/12/chartex" xmlns:cx7="http://schemas.microsoft.com/office/drawing/2016/5/13/chartex" xmlns:cx8="http://schemas.microsoft.com/office/drawing/2016/5/14/chartex" xmlns:mc="http://schemas.openxmlformats.org/markup-compatibility/2006" xmlns:aink="http://schemas.microsoft.com/office/drawing/2016/ink" xmlns:am3d="http://schemas.microsoft.com/office/drawing/2017/model3d" xmlns:o="urn:schemas-microsoft-com:office:office" xmlns:r="http://schemas.openxmlformats.org/officeDocument/2006/relationships" xmlns:m="http://schemas.openxmlformats.org/officeDocument/2006/math" xmlns:v="urn:schemas-microsoft-com:vml" xmlns:wp14="http://schemas.microsoft.com/office/word/2010/wordprocessingDrawing" xmlns:wp="http://schemas.openxmlformats.org/drawingml/2006/wordprocessingDrawing" xmlns:w10="urn:schemas-microsoft-com:office:word" xmlns:w="http://schemas.openxmlformats.org/wordprocessingml/2006/main" xmlns:w14="http://schemas.microsoft.com/office/word/2010/wordml" xmlns:w15="http://schemas.microsoft.com/office/word/2012/wordml" xmlns:w16cex="http://schemas.microsoft.com/office/word/2018/wordml/cex" xmlns:w16cid="http://schemas.microsoft.com/office/word/2016/wordml/cid" xmlns:w16="http://schemas.microsoft.com/office/word/2018/wordml" xmlns:w16sdtdh="http://schemas.microsoft.com/office/word/2020/wordml/sdtdatahash" xmlns:w16se="http://schemas.microsoft.com/office/word/2015/wordml/symex" xmlns:wpg="http://schemas.microsoft.com/office/word/2010/wordprocessingGroup" xmlns:wpi="http://schemas.microsoft.com/office/word/2010/wordprocessingInk" xmlns:wne="http://schemas.microsoft.com/office/word/2006/wordml" xmlns:wps="http://schemas.microsoft.com/office/word/2010/wordprocessingShape" mc:Ignorable="w14 w15 w16se w16cid w16 w16cex w16sdtdh wp14">
   <w15:person w15:author="Charlie Wolock">
     <w15:presenceInfo w15:providerId="None" w15:userId="Charlie Wolock"/>
+  </w15:person>
+  <w15:person w15:author="Taylor Okonek">
+    <w15:presenceInfo w15:providerId="None" w15:userId="Taylor Okonek"/>
   </w15:person>
 </w15:people>
 </file>

</xml_diff>

<commit_message>
week 4 section activity
</commit_message>
<xml_diff>
--- a/Lectures/Ch1/Causal Diagrams.docx
+++ b/Lectures/Ch1/Causal Diagrams.docx
@@ -10541,6 +10541,7 @@
       <w:pPr>
         <w:pStyle w:val="ListParagraph"/>
         <w:rPr>
+          <w:ins w:id="20" w:author="Taylor Okonek" w:date="2022-04-18T12:53:00Z"/>
           <w:color w:val="4472C4" w:themeColor="accent1"/>
         </w:rPr>
       </w:pPr>
@@ -10549,13 +10550,32 @@
       <w:pPr>
         <w:pStyle w:val="ListParagraph"/>
         <w:rPr>
-          <w:color w:val="4472C4" w:themeColor="accent1"/>
-        </w:rPr>
-      </w:pPr>
-      <w:r>
-        <w:rPr>
-          <w:color w:val="4472C4" w:themeColor="accent1"/>
-        </w:rPr>
+          <w:ins w:id="21" w:author="Taylor Okonek" w:date="2022-04-18T12:53:00Z"/>
+          <w:color w:val="4472C4" w:themeColor="accent1"/>
+        </w:rPr>
+      </w:pPr>
+    </w:p>
+    <w:p>
+      <w:pPr>
+        <w:pStyle w:val="ListParagraph"/>
+        <w:rPr>
+          <w:color w:val="4472C4" w:themeColor="accent1"/>
+        </w:rPr>
+      </w:pPr>
+    </w:p>
+    <w:p>
+      <w:pPr>
+        <w:pStyle w:val="ListParagraph"/>
+        <w:rPr>
+          <w:ins w:id="22" w:author="Taylor Okonek" w:date="2022-04-18T12:53:00Z"/>
+          <w:color w:val="4472C4" w:themeColor="accent1"/>
+        </w:rPr>
+      </w:pPr>
+      <w:r>
+        <w:rPr>
+          <w:color w:val="4472C4" w:themeColor="accent1"/>
+        </w:rPr>
+        <w:lastRenderedPageBreak/>
         <w:t>What role do each of these variables</w:t>
       </w:r>
       <w:r>
@@ -10564,6 +10584,68 @@
         </w:rPr>
         <w:t xml:space="preserve"> play (options: predictor of interest, outcome, confounder, effect modifier)?</w:t>
       </w:r>
+    </w:p>
+    <w:p>
+      <w:pPr>
+        <w:pStyle w:val="ListParagraph"/>
+        <w:rPr>
+          <w:ins w:id="23" w:author="Taylor Okonek" w:date="2022-04-18T12:53:00Z"/>
+          <w:color w:val="4472C4" w:themeColor="accent1"/>
+        </w:rPr>
+      </w:pPr>
+    </w:p>
+    <w:p>
+      <w:pPr>
+        <w:pStyle w:val="ListParagraph"/>
+        <w:rPr>
+          <w:ins w:id="24" w:author="Taylor Okonek" w:date="2022-04-18T12:53:00Z"/>
+          <w:color w:val="4472C4" w:themeColor="accent1"/>
+        </w:rPr>
+      </w:pPr>
+    </w:p>
+    <w:p>
+      <w:pPr>
+        <w:pStyle w:val="ListParagraph"/>
+        <w:rPr>
+          <w:ins w:id="25" w:author="Taylor Okonek" w:date="2022-04-18T12:53:00Z"/>
+          <w:color w:val="4472C4" w:themeColor="accent1"/>
+        </w:rPr>
+      </w:pPr>
+    </w:p>
+    <w:p>
+      <w:pPr>
+        <w:pStyle w:val="ListParagraph"/>
+        <w:rPr>
+          <w:ins w:id="26" w:author="Taylor Okonek" w:date="2022-04-18T12:53:00Z"/>
+          <w:color w:val="4472C4" w:themeColor="accent1"/>
+        </w:rPr>
+      </w:pPr>
+    </w:p>
+    <w:p>
+      <w:pPr>
+        <w:pStyle w:val="ListParagraph"/>
+        <w:rPr>
+          <w:ins w:id="27" w:author="Taylor Okonek" w:date="2022-04-18T12:53:00Z"/>
+          <w:color w:val="4472C4" w:themeColor="accent1"/>
+        </w:rPr>
+      </w:pPr>
+    </w:p>
+    <w:p>
+      <w:pPr>
+        <w:pStyle w:val="ListParagraph"/>
+        <w:rPr>
+          <w:ins w:id="28" w:author="Taylor Okonek" w:date="2022-04-18T12:53:00Z"/>
+          <w:color w:val="4472C4" w:themeColor="accent1"/>
+        </w:rPr>
+      </w:pPr>
+    </w:p>
+    <w:p>
+      <w:pPr>
+        <w:pStyle w:val="ListParagraph"/>
+        <w:rPr>
+          <w:color w:val="4472C4" w:themeColor="accent1"/>
+        </w:rPr>
+      </w:pPr>
     </w:p>
     <w:p>
       <w:pPr>
@@ -10587,7 +10669,6 @@
         <w:rPr>
           <w:color w:val="4472C4" w:themeColor="accent1"/>
         </w:rPr>
-        <w:lastRenderedPageBreak/>
         <w:t xml:space="preserve">Xeroderma pigmentosum </w:t>
       </w:r>
       <w:r>
@@ -11858,14 +11939,14 @@
     <w:p>
       <w:pPr>
         <w:rPr>
-          <w:color w:val="4472C4" w:themeColor="accent1"/>
-        </w:rPr>
-      </w:pPr>
-      <w:r>
-        <w:rPr>
-          <w:color w:val="4472C4" w:themeColor="accent1"/>
-        </w:rPr>
-        <w:lastRenderedPageBreak/>
+          <w:ins w:id="29" w:author="Taylor Okonek" w:date="2022-04-18T12:53:00Z"/>
+          <w:color w:val="4472C4" w:themeColor="accent1"/>
+        </w:rPr>
+      </w:pPr>
+      <w:r>
+        <w:rPr>
+          <w:color w:val="4472C4" w:themeColor="accent1"/>
+        </w:rPr>
         <w:tab/>
         <w:t>Which diagram do you think is correct, and why?</w:t>
       </w:r>
@@ -11873,6 +11954,61 @@
     <w:p>
       <w:pPr>
         <w:rPr>
+          <w:ins w:id="30" w:author="Taylor Okonek" w:date="2022-04-18T12:53:00Z"/>
+          <w:color w:val="4472C4" w:themeColor="accent1"/>
+        </w:rPr>
+      </w:pPr>
+    </w:p>
+    <w:p>
+      <w:pPr>
+        <w:rPr>
+          <w:ins w:id="31" w:author="Taylor Okonek" w:date="2022-04-18T12:53:00Z"/>
+          <w:color w:val="4472C4" w:themeColor="accent1"/>
+        </w:rPr>
+      </w:pPr>
+    </w:p>
+    <w:p>
+      <w:pPr>
+        <w:rPr>
+          <w:ins w:id="32" w:author="Taylor Okonek" w:date="2022-04-18T12:53:00Z"/>
+          <w:color w:val="4472C4" w:themeColor="accent1"/>
+        </w:rPr>
+      </w:pPr>
+    </w:p>
+    <w:p>
+      <w:pPr>
+        <w:rPr>
+          <w:ins w:id="33" w:author="Taylor Okonek" w:date="2022-04-18T12:53:00Z"/>
+          <w:color w:val="4472C4" w:themeColor="accent1"/>
+        </w:rPr>
+      </w:pPr>
+    </w:p>
+    <w:p>
+      <w:pPr>
+        <w:rPr>
+          <w:ins w:id="34" w:author="Taylor Okonek" w:date="2022-04-18T12:53:00Z"/>
+          <w:color w:val="4472C4" w:themeColor="accent1"/>
+        </w:rPr>
+      </w:pPr>
+    </w:p>
+    <w:p>
+      <w:pPr>
+        <w:rPr>
+          <w:ins w:id="35" w:author="Taylor Okonek" w:date="2022-04-18T12:53:00Z"/>
+          <w:color w:val="4472C4" w:themeColor="accent1"/>
+        </w:rPr>
+      </w:pPr>
+    </w:p>
+    <w:p>
+      <w:pPr>
+        <w:rPr>
+          <w:color w:val="4472C4" w:themeColor="accent1"/>
+        </w:rPr>
+      </w:pPr>
+    </w:p>
+    <w:p>
+      <w:pPr>
+        <w:rPr>
           <w:b/>
           <w:bCs/>
           <w:color w:val="000000" w:themeColor="text1"/>
@@ -11937,7 +12073,7 @@
         </w:rPr>
         <w:t>iostatistics departments</w:t>
       </w:r>
-      <w:ins w:id="20" w:author="Charlie Wolock" w:date="2022-04-17T12:35:00Z">
+      <w:ins w:id="36" w:author="Charlie Wolock" w:date="2022-04-17T12:35:00Z">
         <w:r>
           <w:rPr>
             <w:color w:val="000000" w:themeColor="text1"/>
@@ -11945,7 +12081,7 @@
           <w:t xml:space="preserve"> </w:t>
         </w:r>
       </w:ins>
-      <w:del w:id="21" w:author="Charlie Wolock" w:date="2022-04-17T12:35:00Z">
+      <w:del w:id="37" w:author="Charlie Wolock" w:date="2022-04-17T12:35:00Z">
         <w:r>
           <w:rPr>
             <w:color w:val="000000" w:themeColor="text1"/>
@@ -11959,7 +12095,7 @@
         </w:rPr>
         <w:t>but is not commonly used language across statistics as an entire field. Nevertheless, we think it’s a useful distinction,</w:t>
       </w:r>
-      <w:del w:id="22" w:author="Charlie Wolock" w:date="2022-04-17T12:35:00Z">
+      <w:del w:id="38" w:author="Charlie Wolock" w:date="2022-04-17T12:35:00Z">
         <w:r>
           <w:rPr>
             <w:color w:val="000000" w:themeColor="text1"/>
@@ -12005,7 +12141,7 @@
         </w:rPr>
         <w:t xml:space="preserve"> a variable that </w:t>
       </w:r>
-      <w:del w:id="23" w:author="Charlie Wolock" w:date="2022-04-17T12:35:00Z">
+      <w:del w:id="39" w:author="Charlie Wolock" w:date="2022-04-17T12:35:00Z">
         <w:r>
           <w:rPr>
             <w:color w:val="000000" w:themeColor="text1"/>
@@ -12019,7 +12155,7 @@
         </w:rPr>
         <w:t>causes</w:t>
       </w:r>
-      <w:del w:id="24" w:author="Charlie Wolock" w:date="2022-04-17T12:35:00Z">
+      <w:del w:id="40" w:author="Charlie Wolock" w:date="2022-04-17T12:35:00Z">
         <w:r>
           <w:rPr>
             <w:color w:val="000000" w:themeColor="text1"/>
@@ -12188,7 +12324,7 @@
           <w:color w:val="000000" w:themeColor="text1"/>
         </w:rPr>
       </w:pPr>
-      <w:ins w:id="25" w:author="Charlie Wolock" w:date="2022-04-17T12:39:00Z">
+      <w:ins w:id="41" w:author="Charlie Wolock" w:date="2022-04-17T12:39:00Z">
         <w:r>
           <w:rPr>
             <w:noProof/>
@@ -12456,7 +12592,7 @@
           <w:color w:val="000000" w:themeColor="text1"/>
         </w:rPr>
       </w:pPr>
-      <w:del w:id="26" w:author="Charlie Wolock" w:date="2022-04-17T12:39:00Z">
+      <w:del w:id="42" w:author="Charlie Wolock" w:date="2022-04-17T12:39:00Z">
         <w:r>
           <w:rPr>
             <w:noProof/>
@@ -12627,7 +12763,7 @@
     <w:p>
       <w:pPr>
         <w:rPr>
-          <w:del w:id="27" w:author="Charlie Wolock" w:date="2022-04-17T12:34:00Z"/>
+          <w:del w:id="43" w:author="Charlie Wolock" w:date="2022-04-17T12:34:00Z"/>
           <w:b/>
           <w:bCs/>
           <w:color w:val="000000" w:themeColor="text1"/>
@@ -12729,7 +12865,7 @@
     <w:p>
       <w:pPr>
         <w:rPr>
-          <w:del w:id="28" w:author="Charlie Wolock" w:date="2022-04-17T12:34:00Z"/>
+          <w:del w:id="44" w:author="Charlie Wolock" w:date="2022-04-17T12:34:00Z"/>
           <w:b/>
           <w:bCs/>
           <w:color w:val="000000" w:themeColor="text1"/>
@@ -12739,7 +12875,7 @@
     <w:p>
       <w:pPr>
         <w:rPr>
-          <w:del w:id="29" w:author="Charlie Wolock" w:date="2022-04-17T12:34:00Z"/>
+          <w:del w:id="45" w:author="Charlie Wolock" w:date="2022-04-17T12:34:00Z"/>
           <w:b/>
           <w:bCs/>
           <w:color w:val="000000" w:themeColor="text1"/>
@@ -12749,7 +12885,7 @@
     <w:p>
       <w:pPr>
         <w:rPr>
-          <w:del w:id="30" w:author="Charlie Wolock" w:date="2022-04-17T12:34:00Z"/>
+          <w:del w:id="46" w:author="Charlie Wolock" w:date="2022-04-17T12:34:00Z"/>
           <w:b/>
           <w:bCs/>
           <w:color w:val="000000" w:themeColor="text1"/>
@@ -12759,13 +12895,13 @@
     <w:p>
       <w:pPr>
         <w:rPr>
-          <w:del w:id="31" w:author="Charlie Wolock" w:date="2022-04-17T12:34:00Z"/>
+          <w:del w:id="47" w:author="Charlie Wolock" w:date="2022-04-17T12:34:00Z"/>
           <w:b/>
           <w:bCs/>
           <w:color w:val="000000" w:themeColor="text1"/>
         </w:rPr>
       </w:pPr>
-      <w:del w:id="32" w:author="Charlie Wolock" w:date="2022-04-17T12:34:00Z">
+      <w:del w:id="48" w:author="Charlie Wolock" w:date="2022-04-17T12:34:00Z">
         <w:r>
           <w:rPr>
             <w:b/>
@@ -12865,13 +13001,13 @@
     <w:p>
       <w:pPr>
         <w:rPr>
-          <w:del w:id="33" w:author="Charlie Wolock" w:date="2022-04-17T12:34:00Z"/>
+          <w:del w:id="49" w:author="Charlie Wolock" w:date="2022-04-17T12:34:00Z"/>
           <w:b/>
           <w:bCs/>
           <w:color w:val="000000" w:themeColor="text1"/>
         </w:rPr>
       </w:pPr>
-      <w:del w:id="34" w:author="Charlie Wolock" w:date="2022-04-17T12:34:00Z">
+      <w:del w:id="50" w:author="Charlie Wolock" w:date="2022-04-17T12:34:00Z">
         <w:r>
           <w:rPr>
             <w:b/>
@@ -12971,7 +13107,7 @@
     <w:p>
       <w:pPr>
         <w:rPr>
-          <w:del w:id="35" w:author="Charlie Wolock" w:date="2022-04-17T12:34:00Z"/>
+          <w:del w:id="51" w:author="Charlie Wolock" w:date="2022-04-17T12:34:00Z"/>
           <w:b/>
           <w:bCs/>
           <w:color w:val="000000" w:themeColor="text1"/>
@@ -12981,13 +13117,13 @@
     <w:p>
       <w:pPr>
         <w:rPr>
-          <w:del w:id="36" w:author="Charlie Wolock" w:date="2022-04-17T12:34:00Z"/>
+          <w:del w:id="52" w:author="Charlie Wolock" w:date="2022-04-17T12:34:00Z"/>
           <w:b/>
           <w:bCs/>
           <w:color w:val="000000" w:themeColor="text1"/>
         </w:rPr>
       </w:pPr>
-      <w:del w:id="37" w:author="Charlie Wolock" w:date="2022-04-17T12:34:00Z">
+      <w:del w:id="53" w:author="Charlie Wolock" w:date="2022-04-17T12:34:00Z">
         <w:r>
           <w:rPr>
             <w:b/>
@@ -13222,7 +13358,7 @@
     <w:p>
       <w:pPr>
         <w:rPr>
-          <w:del w:id="38" w:author="Charlie Wolock" w:date="2022-04-17T12:34:00Z"/>
+          <w:del w:id="54" w:author="Charlie Wolock" w:date="2022-04-17T12:34:00Z"/>
           <w:b/>
           <w:bCs/>
           <w:color w:val="000000" w:themeColor="text1"/>
@@ -13232,7 +13368,7 @@
     <w:p>
       <w:pPr>
         <w:rPr>
-          <w:del w:id="39" w:author="Charlie Wolock" w:date="2022-04-17T12:34:00Z"/>
+          <w:del w:id="55" w:author="Charlie Wolock" w:date="2022-04-17T12:34:00Z"/>
           <w:b/>
           <w:bCs/>
           <w:color w:val="000000" w:themeColor="text1"/>
@@ -13293,7 +13429,7 @@
         </w:rPr>
         <w:t>y</w:t>
       </w:r>
-      <w:del w:id="40" w:author="Charlie Wolock" w:date="2022-04-17T12:36:00Z">
+      <w:del w:id="56" w:author="Charlie Wolock" w:date="2022-04-17T12:36:00Z">
         <w:r>
           <w:rPr>
             <w:color w:val="000000" w:themeColor="text1"/>
@@ -13301,7 +13437,7 @@
           <w:delText>, and is only</w:delText>
         </w:r>
       </w:del>
-      <w:del w:id="41" w:author="Charlie Wolock" w:date="2022-04-17T12:35:00Z">
+      <w:del w:id="57" w:author="Charlie Wolock" w:date="2022-04-17T12:35:00Z">
         <w:r>
           <w:rPr>
             <w:color w:val="000000" w:themeColor="text1"/>
@@ -13309,7 +13445,7 @@
           <w:delText xml:space="preserve"> associated with (or causes)</w:delText>
         </w:r>
       </w:del>
-      <w:del w:id="42" w:author="Charlie Wolock" w:date="2022-04-17T12:36:00Z">
+      <w:del w:id="58" w:author="Charlie Wolock" w:date="2022-04-17T12:36:00Z">
         <w:r>
           <w:rPr>
             <w:color w:val="000000" w:themeColor="text1"/>
@@ -13334,14 +13470,15 @@
     <w:p>
       <w:pPr>
         <w:rPr>
-          <w:del w:id="43" w:author="Charlie Wolock" w:date="2022-04-17T12:37:00Z"/>
-          <w:color w:val="000000" w:themeColor="text1"/>
-        </w:rPr>
-      </w:pPr>
-      <w:r>
-        <w:rPr>
-          <w:color w:val="000000" w:themeColor="text1"/>
-        </w:rPr>
+          <w:del w:id="59" w:author="Charlie Wolock" w:date="2022-04-17T12:37:00Z"/>
+          <w:color w:val="000000" w:themeColor="text1"/>
+        </w:rPr>
+      </w:pPr>
+      <w:r>
+        <w:rPr>
+          <w:color w:val="000000" w:themeColor="text1"/>
+        </w:rPr>
+        <w:lastRenderedPageBreak/>
         <w:t xml:space="preserve">Precision variables serve to </w:t>
       </w:r>
       <w:r>
@@ -13364,7 +13501,7 @@
         </w:rPr>
         <w:t>of our estimates, in particular, our estimate of the relationship between the predictor of interest and the outcome. Smaller standard errors = smaller confidence intervals</w:t>
       </w:r>
-      <w:ins w:id="44" w:author="Charlie Wolock" w:date="2022-04-17T12:36:00Z">
+      <w:ins w:id="60" w:author="Charlie Wolock" w:date="2022-04-17T12:36:00Z">
         <w:r>
           <w:rPr>
             <w:color w:val="000000" w:themeColor="text1"/>
@@ -13378,7 +13515,7 @@
         </w:rPr>
         <w:t>, which is usually a good thing.</w:t>
       </w:r>
-      <w:ins w:id="45" w:author="Charlie Wolock" w:date="2022-04-17T12:36:00Z">
+      <w:ins w:id="61" w:author="Charlie Wolock" w:date="2022-04-17T12:36:00Z">
         <w:r>
           <w:rPr>
             <w:color w:val="000000" w:themeColor="text1"/>
@@ -13390,7 +13527,7 @@
     <w:p>
       <w:pPr>
         <w:rPr>
-          <w:del w:id="46" w:author="Charlie Wolock" w:date="2022-04-17T12:37:00Z"/>
+          <w:del w:id="62" w:author="Charlie Wolock" w:date="2022-04-17T12:37:00Z"/>
           <w:b/>
           <w:bCs/>
           <w:color w:val="000000" w:themeColor="text1"/>
@@ -13400,7 +13537,7 @@
     <w:p>
       <w:pPr>
         <w:rPr>
-          <w:del w:id="47" w:author="Charlie Wolock" w:date="2022-04-17T12:37:00Z"/>
+          <w:del w:id="63" w:author="Charlie Wolock" w:date="2022-04-17T12:37:00Z"/>
           <w:b/>
           <w:bCs/>
           <w:color w:val="000000" w:themeColor="text1"/>
@@ -13410,7 +13547,7 @@
     <w:p>
       <w:pPr>
         <w:rPr>
-          <w:del w:id="48" w:author="Charlie Wolock" w:date="2022-04-17T12:37:00Z"/>
+          <w:del w:id="64" w:author="Charlie Wolock" w:date="2022-04-17T12:37:00Z"/>
           <w:b/>
           <w:bCs/>
           <w:color w:val="000000" w:themeColor="text1"/>
@@ -14067,7 +14204,6 @@
         <w:rPr>
           <w:color w:val="4472C4" w:themeColor="accent1"/>
         </w:rPr>
-        <w:lastRenderedPageBreak/>
         <w:t>a confounder.</w:t>
       </w:r>
     </w:p>
@@ -14238,34 +14374,47 @@
     <w:p>
       <w:pPr>
         <w:rPr>
-          <w:color w:val="4472C4" w:themeColor="accent1"/>
-        </w:rPr>
-      </w:pPr>
-    </w:p>
-    <w:p>
-      <w:pPr>
-        <w:rPr>
-          <w:color w:val="4472C4" w:themeColor="accent1"/>
-        </w:rPr>
-      </w:pPr>
-    </w:p>
-    <w:p>
-      <w:pPr>
-        <w:rPr>
-          <w:color w:val="4472C4" w:themeColor="accent1"/>
-        </w:rPr>
-      </w:pPr>
-    </w:p>
-    <w:p>
-      <w:pPr>
-        <w:rPr>
-          <w:color w:val="4472C4" w:themeColor="accent1"/>
-        </w:rPr>
-      </w:pPr>
-    </w:p>
-    <w:p>
-      <w:pPr>
-        <w:rPr>
+          <w:del w:id="65" w:author="Taylor Okonek" w:date="2022-04-18T12:53:00Z"/>
+          <w:color w:val="4472C4" w:themeColor="accent1"/>
+        </w:rPr>
+      </w:pPr>
+    </w:p>
+    <w:p>
+      <w:pPr>
+        <w:rPr>
+          <w:ins w:id="66" w:author="Taylor Okonek" w:date="2022-04-18T12:53:00Z"/>
+          <w:color w:val="4472C4" w:themeColor="accent1"/>
+        </w:rPr>
+      </w:pPr>
+    </w:p>
+    <w:p>
+      <w:pPr>
+        <w:rPr>
+          <w:del w:id="67" w:author="Taylor Okonek" w:date="2022-04-18T12:53:00Z"/>
+          <w:color w:val="4472C4" w:themeColor="accent1"/>
+        </w:rPr>
+      </w:pPr>
+    </w:p>
+    <w:p>
+      <w:pPr>
+        <w:rPr>
+          <w:del w:id="68" w:author="Taylor Okonek" w:date="2022-04-18T12:53:00Z"/>
+          <w:color w:val="4472C4" w:themeColor="accent1"/>
+        </w:rPr>
+      </w:pPr>
+    </w:p>
+    <w:p>
+      <w:pPr>
+        <w:rPr>
+          <w:del w:id="69" w:author="Taylor Okonek" w:date="2022-04-18T12:53:00Z"/>
+          <w:color w:val="4472C4" w:themeColor="accent1"/>
+        </w:rPr>
+      </w:pPr>
+    </w:p>
+    <w:p>
+      <w:pPr>
+        <w:rPr>
+          <w:del w:id="70" w:author="Taylor Okonek" w:date="2022-04-18T12:53:00Z"/>
           <w:color w:val="4472C4" w:themeColor="accent1"/>
         </w:rPr>
       </w:pPr>
@@ -14306,6 +14455,7 @@
         <w:rPr>
           <w:color w:val="4472C4" w:themeColor="accent1"/>
         </w:rPr>
+        <w:lastRenderedPageBreak/>
         <w:t xml:space="preserve">Scientists </w:t>
       </w:r>
       <w:r>

</xml_diff>